<commit_message>
Restart the update in Fri, before taking in other teammates' work.
</commit_message>
<xml_diff>
--- a/Doc/词汇表_en.docx
+++ b/Doc/词汇表_en.docx
@@ -751,8 +751,6 @@
             <w:t>录</w:t>
           </w:r>
         </w:p>
-        <w:bookmarkStart w:id="0" w:name="_GoBack"/>
-        <w:bookmarkEnd w:id="0"/>
         <w:p>
           <w:pPr>
             <w:pStyle w:val="11"/>
@@ -1204,27 +1202,26 @@
       <w:pPr>
         <w:jc w:val="center"/>
         <w:rPr>
+          <w:b/>
+          <w:sz w:val="44"/>
+          <w:szCs w:val="44"/>
+        </w:rPr>
+      </w:pPr>
+      <w:r>
+        <w:rPr>
           <w:rFonts w:hint="eastAsia"/>
           <w:b/>
           <w:sz w:val="44"/>
           <w:szCs w:val="44"/>
         </w:rPr>
-      </w:pPr>
-      <w:r>
-        <w:rPr>
-          <w:rFonts w:hint="eastAsia"/>
+        <w:t>G</w:t>
+      </w:r>
+      <w:r>
+        <w:rPr>
           <w:b/>
           <w:sz w:val="44"/>
           <w:szCs w:val="44"/>
         </w:rPr>
-        <w:t>G</w:t>
-      </w:r>
-      <w:r>
-        <w:rPr>
-          <w:b/>
-          <w:sz w:val="44"/>
-          <w:szCs w:val="44"/>
-        </w:rPr>
         <w:t>lossary</w:t>
       </w:r>
     </w:p>
@@ -1232,7 +1229,7 @@
       <w:pPr>
         <w:pStyle w:val="1"/>
       </w:pPr>
-      <w:bookmarkStart w:id="1" w:name="_Toc5570125"/>
+      <w:bookmarkStart w:id="0" w:name="_Toc5570125"/>
       <w:r>
         <w:rPr>
           <w:rFonts w:hint="eastAsia"/>
@@ -1248,26 +1245,26 @@
       <w:r>
         <w:t>ntroduction</w:t>
       </w:r>
+      <w:bookmarkEnd w:id="0"/>
+    </w:p>
+    <w:p>
+      <w:pPr>
+        <w:pStyle w:val="2"/>
+      </w:pPr>
+      <w:bookmarkStart w:id="1" w:name="_Toc5570126"/>
+      <w:r>
+        <w:rPr>
+          <w:rFonts w:hint="eastAsia"/>
+        </w:rPr>
+        <w:t>1.1</w:t>
+      </w:r>
+      <w:r>
+        <w:t xml:space="preserve"> </w:t>
+      </w:r>
+      <w:r>
+        <w:t>purpose of preparation</w:t>
+      </w:r>
       <w:bookmarkEnd w:id="1"/>
-    </w:p>
-    <w:p>
-      <w:pPr>
-        <w:pStyle w:val="2"/>
-      </w:pPr>
-      <w:bookmarkStart w:id="2" w:name="_Toc5570126"/>
-      <w:r>
-        <w:rPr>
-          <w:rFonts w:hint="eastAsia"/>
-        </w:rPr>
-        <w:t>1.1</w:t>
-      </w:r>
-      <w:r>
-        <w:t xml:space="preserve"> </w:t>
-      </w:r>
-      <w:r>
-        <w:t>purpose of preparation</w:t>
-      </w:r>
-      <w:bookmarkEnd w:id="2"/>
     </w:p>
     <w:p>
       <w:pPr>
@@ -1294,7 +1291,7 @@
       <w:pPr>
         <w:pStyle w:val="2"/>
       </w:pPr>
-      <w:bookmarkStart w:id="3" w:name="_Toc5570127"/>
+      <w:bookmarkStart w:id="2" w:name="_Toc5570127"/>
       <w:r>
         <w:rPr>
           <w:rFonts w:hint="eastAsia"/>
@@ -1307,7 +1304,7 @@
       <w:r>
         <w:t>Scope of application</w:t>
       </w:r>
-      <w:bookmarkEnd w:id="3"/>
+      <w:bookmarkEnd w:id="2"/>
     </w:p>
     <w:p>
       <w:pPr>
@@ -1334,7 +1331,7 @@
       <w:pPr>
         <w:pStyle w:val="2"/>
       </w:pPr>
-      <w:bookmarkStart w:id="4" w:name="_Toc5570128"/>
+      <w:bookmarkStart w:id="3" w:name="_Toc5570128"/>
       <w:r>
         <w:rPr>
           <w:rFonts w:hint="eastAsia"/>
@@ -1356,7 +1353,7 @@
       <w:r>
         <w:t>References</w:t>
       </w:r>
-      <w:bookmarkEnd w:id="4"/>
+      <w:bookmarkEnd w:id="3"/>
     </w:p>
     <w:p>
       <w:pPr>
@@ -1390,7 +1387,7 @@
       <w:pPr>
         <w:pStyle w:val="2"/>
       </w:pPr>
-      <w:bookmarkStart w:id="5" w:name="_Toc5570129"/>
+      <w:bookmarkStart w:id="4" w:name="_Toc5570129"/>
       <w:r>
         <w:rPr>
           <w:rFonts w:hint="eastAsia"/>
@@ -1406,7 +1403,7 @@
       <w:r>
         <w:t>Abbreviation Description</w:t>
       </w:r>
-      <w:bookmarkEnd w:id="5"/>
+      <w:bookmarkEnd w:id="4"/>
     </w:p>
     <w:p>
       <w:pPr>
@@ -1471,7 +1468,7 @@
       <w:pPr>
         <w:pStyle w:val="1"/>
       </w:pPr>
-      <w:bookmarkStart w:id="6" w:name="_Toc5570130"/>
+      <w:bookmarkStart w:id="5" w:name="_Toc5570130"/>
       <w:r>
         <w:rPr>
           <w:rFonts w:hint="eastAsia"/>
@@ -1484,132 +1481,143 @@
       <w:r>
         <w:t>Specific word</w:t>
       </w:r>
+      <w:bookmarkEnd w:id="5"/>
+    </w:p>
+    <w:p>
+      <w:pPr>
+        <w:ind w:firstLine="420"/>
+        <w:rPr>
+          <w:rFonts w:ascii="宋体" w:hAnsi="宋体" w:cs="宋体"/>
+          <w:noProof w:val="0"/>
+          <w:kern w:val="0"/>
+          <w:sz w:val="24"/>
+        </w:rPr>
+      </w:pPr>
+      <w:r>
+        <w:rPr>
+          <w:rFonts w:ascii="宋体" w:hAnsi="宋体" w:cs="宋体"/>
+          <w:noProof w:val="0"/>
+          <w:kern w:val="0"/>
+          <w:sz w:val="24"/>
+        </w:rPr>
+        <w:t xml:space="preserve">(1) </w:t>
+      </w:r>
+      <w:r>
+        <w:rPr>
+          <w:rFonts w:ascii="宋体" w:hAnsi="宋体" w:cs="宋体"/>
+          <w:noProof w:val="0"/>
+          <w:kern w:val="0"/>
+          <w:sz w:val="24"/>
+        </w:rPr>
+        <w:t xml:space="preserve"> Account</w:t>
+      </w:r>
+      <w:r>
+        <w:rPr>
+          <w:rFonts w:ascii="宋体" w:hAnsi="宋体" w:cs="宋体"/>
+          <w:noProof w:val="0"/>
+          <w:kern w:val="0"/>
+          <w:sz w:val="24"/>
+        </w:rPr>
+        <w:t>: The user information tag stored in the game storage.</w:t>
+      </w:r>
+    </w:p>
+    <w:p>
+      <w:pPr>
+        <w:ind w:firstLine="420"/>
+        <w:rPr>
+          <w:rFonts w:ascii="宋体" w:hAnsi="宋体" w:cs="宋体"/>
+          <w:noProof w:val="0"/>
+          <w:kern w:val="0"/>
+          <w:sz w:val="24"/>
+        </w:rPr>
+      </w:pPr>
+      <w:r>
+        <w:rPr>
+          <w:rFonts w:ascii="宋体" w:hAnsi="宋体" w:cs="宋体"/>
+          <w:noProof w:val="0"/>
+          <w:kern w:val="0"/>
+          <w:sz w:val="24"/>
+        </w:rPr>
+        <w:t>(2)  Attack:  An action to make the HP of the enemy decrease</w:t>
+      </w:r>
+    </w:p>
+    <w:p>
+      <w:pPr>
+        <w:ind w:firstLine="420"/>
+        <w:rPr>
+          <w:rFonts w:ascii="宋体" w:hAnsi="宋体" w:cs="宋体"/>
+          <w:noProof w:val="0"/>
+          <w:kern w:val="0"/>
+          <w:sz w:val="24"/>
+        </w:rPr>
+      </w:pPr>
+      <w:r>
+        <w:rPr>
+          <w:rFonts w:ascii="宋体" w:hAnsi="宋体" w:cs="宋体"/>
+          <w:noProof w:val="0"/>
+          <w:kern w:val="0"/>
+          <w:sz w:val="24"/>
+        </w:rPr>
+        <w:t xml:space="preserve">(3) </w:t>
+      </w:r>
+      <w:r>
+        <w:rPr>
+          <w:rFonts w:ascii="宋体" w:hAnsi="宋体" w:cs="宋体" w:hint="eastAsia"/>
+          <w:noProof w:val="0"/>
+          <w:kern w:val="0"/>
+          <w:sz w:val="24"/>
+        </w:rPr>
+        <w:t xml:space="preserve"> Bag</w:t>
+      </w:r>
+      <w:r>
+        <w:rPr>
+          <w:rFonts w:ascii="宋体" w:hAnsi="宋体" w:cs="宋体"/>
+          <w:noProof w:val="0"/>
+          <w:kern w:val="0"/>
+          <w:sz w:val="24"/>
+        </w:rPr>
+        <w:t>:  A container which can contains the equipment during the game.</w:t>
+      </w:r>
+    </w:p>
+    <w:p>
+      <w:pPr>
+        <w:ind w:firstLine="420"/>
+        <w:rPr>
+          <w:rFonts w:ascii="宋体" w:hAnsi="宋体" w:cs="宋体"/>
+          <w:noProof w:val="0"/>
+          <w:kern w:val="0"/>
+          <w:sz w:val="24"/>
+        </w:rPr>
+      </w:pPr>
+      <w:r>
+        <w:rPr>
+          <w:rFonts w:ascii="宋体" w:hAnsi="宋体" w:cs="宋体"/>
+          <w:noProof w:val="0"/>
+          <w:kern w:val="0"/>
+          <w:sz w:val="24"/>
+        </w:rPr>
+        <w:t>(4)</w:t>
+      </w:r>
+      <w:r>
+        <w:rPr>
+          <w:rFonts w:ascii="宋体" w:hAnsi="宋体" w:cs="宋体" w:hint="eastAsia"/>
+          <w:noProof w:val="0"/>
+          <w:kern w:val="0"/>
+          <w:sz w:val="24"/>
+        </w:rPr>
+        <w:t xml:space="preserve"> Life</w:t>
+      </w:r>
+      <w:r>
+        <w:rPr>
+          <w:rFonts w:ascii="宋体" w:hAnsi="宋体" w:cs="宋体"/>
+          <w:noProof w:val="0"/>
+          <w:kern w:val="0"/>
+          <w:sz w:val="24"/>
+        </w:rPr>
+        <w:t xml:space="preserve"> </w:t>
+      </w:r>
+      <w:bookmarkStart w:id="6" w:name="_GoBack"/>
       <w:bookmarkEnd w:id="6"/>
-    </w:p>
-    <w:p>
-      <w:pPr>
-        <w:ind w:firstLine="420"/>
-        <w:rPr>
-          <w:rFonts w:ascii="宋体" w:hAnsi="宋体" w:cs="宋体"/>
-          <w:noProof w:val="0"/>
-          <w:kern w:val="0"/>
-          <w:sz w:val="24"/>
-        </w:rPr>
-      </w:pPr>
-      <w:r>
-        <w:rPr>
-          <w:rFonts w:ascii="宋体" w:hAnsi="宋体" w:cs="宋体"/>
-          <w:noProof w:val="0"/>
-          <w:kern w:val="0"/>
-          <w:sz w:val="24"/>
-        </w:rPr>
-        <w:t xml:space="preserve">(1) </w:t>
-      </w:r>
-      <w:r>
-        <w:rPr>
-          <w:rFonts w:ascii="宋体" w:hAnsi="宋体" w:cs="宋体"/>
-          <w:noProof w:val="0"/>
-          <w:kern w:val="0"/>
-          <w:sz w:val="24"/>
-        </w:rPr>
-        <w:t xml:space="preserve"> Account</w:t>
-      </w:r>
-      <w:r>
-        <w:rPr>
-          <w:rFonts w:ascii="宋体" w:hAnsi="宋体" w:cs="宋体"/>
-          <w:noProof w:val="0"/>
-          <w:kern w:val="0"/>
-          <w:sz w:val="24"/>
-        </w:rPr>
-        <w:t>: The user information tag stored in the game storage.</w:t>
-      </w:r>
-    </w:p>
-    <w:p>
-      <w:pPr>
-        <w:ind w:firstLine="420"/>
-        <w:rPr>
-          <w:rFonts w:ascii="宋体" w:hAnsi="宋体" w:cs="宋体"/>
-          <w:noProof w:val="0"/>
-          <w:kern w:val="0"/>
-          <w:sz w:val="24"/>
-        </w:rPr>
-      </w:pPr>
-      <w:r>
-        <w:rPr>
-          <w:rFonts w:ascii="宋体" w:hAnsi="宋体" w:cs="宋体"/>
-          <w:noProof w:val="0"/>
-          <w:kern w:val="0"/>
-          <w:sz w:val="24"/>
-        </w:rPr>
-        <w:t>(2)  Attack:  An action to make the HP of the enemy decrease</w:t>
-      </w:r>
-    </w:p>
-    <w:p>
-      <w:pPr>
-        <w:ind w:firstLine="420"/>
-        <w:rPr>
-          <w:rFonts w:ascii="宋体" w:hAnsi="宋体" w:cs="宋体"/>
-          <w:noProof w:val="0"/>
-          <w:kern w:val="0"/>
-          <w:sz w:val="24"/>
-        </w:rPr>
-      </w:pPr>
-      <w:r>
-        <w:rPr>
-          <w:rFonts w:ascii="宋体" w:hAnsi="宋体" w:cs="宋体"/>
-          <w:noProof w:val="0"/>
-          <w:kern w:val="0"/>
-          <w:sz w:val="24"/>
-        </w:rPr>
-        <w:t xml:space="preserve">(3) </w:t>
-      </w:r>
-      <w:r>
-        <w:rPr>
-          <w:rFonts w:ascii="宋体" w:hAnsi="宋体" w:cs="宋体" w:hint="eastAsia"/>
-          <w:noProof w:val="0"/>
-          <w:kern w:val="0"/>
-          <w:sz w:val="24"/>
-        </w:rPr>
-        <w:t xml:space="preserve"> Bag</w:t>
-      </w:r>
-      <w:r>
-        <w:rPr>
-          <w:rFonts w:ascii="宋体" w:hAnsi="宋体" w:cs="宋体"/>
-          <w:noProof w:val="0"/>
-          <w:kern w:val="0"/>
-          <w:sz w:val="24"/>
-        </w:rPr>
-        <w:t>:  A container which can contains the equipment during the game.</w:t>
-      </w:r>
-    </w:p>
-    <w:p>
-      <w:pPr>
-        <w:ind w:firstLine="420"/>
-        <w:rPr>
-          <w:rFonts w:ascii="宋体" w:hAnsi="宋体" w:cs="宋体"/>
-          <w:noProof w:val="0"/>
-          <w:kern w:val="0"/>
-          <w:sz w:val="24"/>
-        </w:rPr>
-      </w:pPr>
-      <w:r>
-        <w:rPr>
-          <w:rFonts w:ascii="宋体" w:hAnsi="宋体" w:cs="宋体"/>
-          <w:noProof w:val="0"/>
-          <w:kern w:val="0"/>
-          <w:sz w:val="24"/>
-        </w:rPr>
-        <w:t>(4)</w:t>
-      </w:r>
-      <w:r>
-        <w:rPr>
-          <w:rFonts w:ascii="宋体" w:hAnsi="宋体" w:cs="宋体" w:hint="eastAsia"/>
-          <w:noProof w:val="0"/>
-          <w:kern w:val="0"/>
-          <w:sz w:val="24"/>
-        </w:rPr>
-        <w:t xml:space="preserve"> Life</w:t>
-      </w:r>
       <w:r>
         <w:rPr>
           <w:rFonts w:ascii="宋体" w:hAnsi="宋体" w:cs="宋体"/>
@@ -3490,7 +3498,7 @@
 </file>
 
 <file path=customXml/itemProps1.xml><?xml version="1.0" encoding="utf-8"?>
-<ds:datastoreItem xmlns:ds="http://schemas.openxmlformats.org/officeDocument/2006/customXml" ds:itemID="{621650D2-57FD-48D6-A508-82DEE37C24F6}">
+<ds:datastoreItem xmlns:ds="http://schemas.openxmlformats.org/officeDocument/2006/customXml" ds:itemID="{FBDD9C54-F9D1-40F6-978E-7EAC12C0A66B}">
   <ds:schemaRefs>
     <ds:schemaRef ds:uri="http://schemas.openxmlformats.org/officeDocument/2006/bibliography"/>
   </ds:schemaRefs>

</xml_diff>